<commit_message>
Edited syllabus with Xin's office hours
</commit_message>
<xml_diff>
--- a/admin/CS 362 Syllabus.docx
+++ b/admin/CS 362 Syllabus.docx
@@ -125,21 +125,7 @@
         <w:rPr>
           <w:color w:val="0A0AB6"/>
         </w:rPr>
-        <w:t>Tue/</w:t>
-      </w:r>
-      <w:proofErr w:type="spellStart"/>
-      <w:r>
-        <w:rPr>
-          <w:color w:val="0A0AB6"/>
-        </w:rPr>
-        <w:t>Thur</w:t>
-      </w:r>
-      <w:proofErr w:type="spellEnd"/>
-      <w:r>
-        <w:rPr>
-          <w:color w:val="0A0AB6"/>
-        </w:rPr>
-        <w:t xml:space="preserve"> 1:00-2:00 and by appointment</w:t>
+        <w:t>Tue/Thur 1:00-2:00 and by appointment</w:t>
       </w:r>
     </w:p>
     <w:p>
@@ -178,20 +164,7 @@
           <w:color w:val="0A0AB6"/>
         </w:rPr>
         <w:br/>
-      </w:r>
-      <w:proofErr w:type="spellStart"/>
-      <w:r>
-        <w:rPr>
-          <w:color w:val="0A0AB6"/>
-        </w:rPr>
-        <w:t>Xin</w:t>
-      </w:r>
-      <w:proofErr w:type="spellEnd"/>
-      <w:r>
-        <w:rPr>
-          <w:color w:val="0A0AB6"/>
-        </w:rPr>
-        <w:t xml:space="preserve"> Liu (liux4@oregonstate.du)</w:t>
+        <w:t>Xin Liu (liux4@oregonstate.du)</w:t>
       </w:r>
       <w:r>
         <w:rPr>
@@ -204,34 +177,7 @@
           <w:color w:val="0A0AB6"/>
         </w:rPr>
         <w:br/>
-      </w:r>
-      <w:proofErr w:type="spellStart"/>
-      <w:r>
-        <w:rPr>
-          <w:color w:val="0A0AB6"/>
-        </w:rPr>
-        <w:t>Sahar</w:t>
-      </w:r>
-      <w:proofErr w:type="spellEnd"/>
-      <w:r>
-        <w:rPr>
-          <w:color w:val="0A0AB6"/>
-        </w:rPr>
-        <w:t xml:space="preserve"> </w:t>
-      </w:r>
-      <w:proofErr w:type="spellStart"/>
-      <w:r>
-        <w:rPr>
-          <w:color w:val="0A0AB6"/>
-        </w:rPr>
-        <w:t>Alizadeh</w:t>
-      </w:r>
-      <w:proofErr w:type="spellEnd"/>
-      <w:r>
-        <w:rPr>
-          <w:color w:val="0A0AB6"/>
-        </w:rPr>
-        <w:t xml:space="preserve"> (</w:t>
+        <w:t>Sahar Alizadeh (</w:t>
       </w:r>
       <w:r>
         <w:rPr>
@@ -269,13 +215,8 @@
         <w:rPr>
           <w:color w:val="0A0AB6"/>
         </w:rPr>
-        <w:t xml:space="preserve">  TBA</w:t>
-      </w:r>
-      <w:r>
-        <w:rPr>
-          <w:color w:val="0A0AB6"/>
-        </w:rPr>
-        <w:t xml:space="preserve">  </w:t>
+        <w:br/>
+        <w:t>Xin Liu:  Tuesday and Friday, 4:00-5:00pm</w:t>
       </w:r>
     </w:p>
     <w:p>
@@ -443,18 +384,8 @@
           <w:color w:val="0A0AB6"/>
           <w:sz w:val="20"/>
         </w:rPr>
-        <w:t xml:space="preserve">via a </w:t>
-      </w:r>
-      <w:proofErr w:type="spellStart"/>
-      <w:r>
-        <w:rPr>
-          <w:rFonts w:ascii="Arial" w:hAnsi="Arial"/>
-          <w:color w:val="0A0AB6"/>
-          <w:sz w:val="20"/>
-        </w:rPr>
-        <w:t>github</w:t>
-      </w:r>
-      <w:proofErr w:type="spellEnd"/>
+        <w:t>via a github</w:t>
+      </w:r>
       <w:r>
         <w:rPr>
           <w:rFonts w:ascii="Arial" w:hAnsi="Arial"/>
@@ -669,6 +600,7 @@
         </w:numPr>
       </w:pPr>
       <w:r>
+        <w:lastRenderedPageBreak/>
         <w:t>Lessons Learned in Software Testing:  Thinking Like a Tester</w:t>
       </w:r>
     </w:p>
@@ -681,7 +613,6 @@
         </w:numPr>
       </w:pPr>
       <w:r>
-        <w:lastRenderedPageBreak/>
         <w:t>Lessons Learned in Software Testing:  Testing Techniques</w:t>
       </w:r>
     </w:p>
@@ -795,13 +726,8 @@
           <w:numId w:val="25"/>
         </w:numPr>
       </w:pPr>
-      <w:proofErr w:type="spellStart"/>
-      <w:r>
-        <w:t>Agans</w:t>
-      </w:r>
-      <w:proofErr w:type="spellEnd"/>
-      <w:r>
-        <w:t>’ Rules for Debugging</w:t>
+      <w:r>
+        <w:t>Agans’ Rules for Debugging</w:t>
       </w:r>
     </w:p>
     <w:p>
@@ -1307,61 +1233,7 @@
           <w:sz w:val="20"/>
           <w:szCs w:val="20"/>
         </w:rPr>
-        <w:t xml:space="preserve">, by </w:t>
-      </w:r>
-      <w:proofErr w:type="spellStart"/>
-      <w:r>
-        <w:rPr>
-          <w:rFonts w:ascii="Arial" w:hAnsi="Arial" w:cs="Arial"/>
-          <w:sz w:val="20"/>
-          <w:szCs w:val="20"/>
-        </w:rPr>
-        <w:t>Cem</w:t>
-      </w:r>
-      <w:proofErr w:type="spellEnd"/>
-      <w:r>
-        <w:rPr>
-          <w:rFonts w:ascii="Arial" w:hAnsi="Arial" w:cs="Arial"/>
-          <w:sz w:val="20"/>
-          <w:szCs w:val="20"/>
-        </w:rPr>
-        <w:t xml:space="preserve"> </w:t>
-      </w:r>
-      <w:proofErr w:type="spellStart"/>
-      <w:r>
-        <w:rPr>
-          <w:rFonts w:ascii="Arial" w:hAnsi="Arial" w:cs="Arial"/>
-          <w:sz w:val="20"/>
-          <w:szCs w:val="20"/>
-        </w:rPr>
-        <w:t>Kaner</w:t>
-      </w:r>
-      <w:proofErr w:type="spellEnd"/>
-      <w:r>
-        <w:rPr>
-          <w:rFonts w:ascii="Arial" w:hAnsi="Arial" w:cs="Arial"/>
-          <w:sz w:val="20"/>
-          <w:szCs w:val="20"/>
-        </w:rPr>
-        <w:t xml:space="preserve">, James Bach, and Bret </w:t>
-      </w:r>
-      <w:proofErr w:type="spellStart"/>
-      <w:r>
-        <w:rPr>
-          <w:rFonts w:ascii="Arial" w:hAnsi="Arial" w:cs="Arial"/>
-          <w:sz w:val="20"/>
-          <w:szCs w:val="20"/>
-        </w:rPr>
-        <w:t>Pettichord</w:t>
-      </w:r>
-      <w:proofErr w:type="spellEnd"/>
-      <w:r>
-        <w:rPr>
-          <w:rFonts w:ascii="Arial" w:hAnsi="Arial" w:cs="Arial"/>
-          <w:sz w:val="20"/>
-          <w:szCs w:val="20"/>
-        </w:rPr>
-        <w:t xml:space="preserve">; </w:t>
+        <w:t xml:space="preserve">, by Cem Kaner, James Bach, and Bret Pettichord; </w:t>
       </w:r>
       <w:r>
         <w:rPr>
@@ -1378,18 +1250,8 @@
           <w:sz w:val="20"/>
           <w:szCs w:val="20"/>
         </w:rPr>
-        <w:t xml:space="preserve"> by David J. </w:t>
-      </w:r>
-      <w:proofErr w:type="spellStart"/>
-      <w:r>
-        <w:rPr>
-          <w:rFonts w:ascii="Arial" w:hAnsi="Arial" w:cs="Arial"/>
-          <w:sz w:val="20"/>
-          <w:szCs w:val="20"/>
-        </w:rPr>
-        <w:t>Agans</w:t>
-      </w:r>
-      <w:proofErr w:type="spellEnd"/>
+        <w:t xml:space="preserve"> by David J. Agans</w:t>
+      </w:r>
     </w:p>
     <w:p>
       <w:pPr>
@@ -1522,26 +1384,10 @@
         <w:t xml:space="preserve">Assignments are all </w:t>
       </w:r>
       <w:r>
-        <w:t xml:space="preserve">submitted via </w:t>
-      </w:r>
-      <w:proofErr w:type="spellStart"/>
-      <w:r>
-        <w:t>checkin</w:t>
-      </w:r>
-      <w:proofErr w:type="spellEnd"/>
-      <w:r>
-        <w:t xml:space="preserve"> to your </w:t>
-      </w:r>
-      <w:proofErr w:type="spellStart"/>
-      <w:r>
-        <w:t>github</w:t>
-      </w:r>
-      <w:proofErr w:type="spellEnd"/>
+        <w:t>submitted via checkin to your github</w:t>
+      </w:r>
       <w:r>
         <w:t xml:space="preserve"> repository for the class!</w:t>
-      </w:r>
-      <w:r>
-        <w:t xml:space="preserve"> </w:t>
       </w:r>
     </w:p>
     <w:p>
@@ -1555,6 +1401,77 @@
       </w:pPr>
       <w:r>
         <w:lastRenderedPageBreak/>
+        <w:t xml:space="preserve">Advice for github:  remember, </w:t>
+      </w:r>
+      <w:r>
+        <w:rPr>
+          <w:b/>
+        </w:rPr>
+        <w:t>add</w:t>
+      </w:r>
+      <w:r>
+        <w:t xml:space="preserve">, </w:t>
+      </w:r>
+      <w:r>
+        <w:rPr>
+          <w:b/>
+        </w:rPr>
+        <w:t>commit</w:t>
+      </w:r>
+      <w:r>
+        <w:t xml:space="preserve">, </w:t>
+      </w:r>
+      <w:r>
+        <w:rPr>
+          <w:b/>
+        </w:rPr>
+        <w:t>push</w:t>
+      </w:r>
+      <w:r>
+        <w:br/>
+        <w:t>E.g., if you write mycrazydominioncode.c and .h you need to:</w:t>
+      </w:r>
+      <w:r>
+        <w:br/>
+      </w:r>
+      <w:r>
+        <w:rPr>
+          <w:b/>
+        </w:rPr>
+        <w:t>&gt; git add mycrazydominioncode.[ch]</w:t>
+      </w:r>
+      <w:r>
+        <w:br/>
+      </w:r>
+      <w:r>
+        <w:rPr>
+          <w:b/>
+        </w:rPr>
+        <w:t>&gt; git commit –m “Added my crazy dominion code!”</w:t>
+      </w:r>
+      <w:r>
+        <w:rPr>
+          <w:b/>
+        </w:rPr>
+        <w:br/>
+        <w:t>&gt; git push</w:t>
+      </w:r>
+      <w:bookmarkStart w:id="0" w:name="_GoBack"/>
+      <w:bookmarkEnd w:id="0"/>
+      <w:r>
+        <w:t xml:space="preserve"> </w:t>
+      </w:r>
+    </w:p>
+    <w:p>
+      <w:pPr>
+        <w:numPr>
+          <w:ilvl w:val="0"/>
+          <w:numId w:val="14"/>
+        </w:numPr>
+        <w:spacing w:after="200" w:line="276" w:lineRule="auto"/>
+        <w:contextualSpacing/>
+      </w:pPr>
+      <w:r>
         <w:t xml:space="preserve">If you have a problem with an assignment grade, you must contact the teaching assistant, who graded your assignment, through EMAIL within ONE WEEK of receiving your grade. </w:t>
       </w:r>
     </w:p>
@@ -1670,15 +1587,7 @@
         <w:contextualSpacing/>
       </w:pPr>
       <w:r>
-        <w:t xml:space="preserve">These exams are open note, open </w:t>
-      </w:r>
-      <w:proofErr w:type="gramStart"/>
-      <w:r>
-        <w:t>internet</w:t>
-      </w:r>
-      <w:proofErr w:type="gramEnd"/>
-      <w:r>
-        <w:t xml:space="preserve"> essay exams.</w:t>
+        <w:t>These exams are open note, open internet essay exams.</w:t>
       </w:r>
     </w:p>
     <w:p>
@@ -1776,15 +1685,7 @@
         <w:t>Like assign</w:t>
       </w:r>
       <w:r>
-        <w:t xml:space="preserve">ments, all submission is via </w:t>
-      </w:r>
-      <w:proofErr w:type="spellStart"/>
-      <w:r>
-        <w:t>github</w:t>
-      </w:r>
-      <w:proofErr w:type="spellEnd"/>
-      <w:r>
-        <w:t>.</w:t>
+        <w:t>ments, all submission is via github.</w:t>
       </w:r>
     </w:p>
     <w:p>
@@ -1797,26 +1698,8 @@
         <w:spacing w:after="200"/>
       </w:pPr>
       <w:r>
-        <w:t xml:space="preserve">In the past, students </w:t>
-      </w:r>
-      <w:proofErr w:type="gramStart"/>
-      <w:r>
-        <w:t>find the final project a considerable step up in difficulty over the other assignments</w:t>
-      </w:r>
-      <w:proofErr w:type="gramEnd"/>
-      <w:r>
-        <w:t xml:space="preserve">, </w:t>
-      </w:r>
-      <w:proofErr w:type="gramStart"/>
-      <w:r>
-        <w:t>so get started early</w:t>
-      </w:r>
-      <w:proofErr w:type="gramEnd"/>
-      <w:r>
-        <w:t>.</w:t>
-      </w:r>
-      <w:bookmarkStart w:id="0" w:name="_GoBack"/>
-      <w:bookmarkEnd w:id="0"/>
+        <w:t>In the past, students find the final project a considerable step up in difficulty over the other assignments, so get started early.</w:t>
+      </w:r>
     </w:p>
     <w:p>
       <w:pPr>
@@ -2433,6 +2316,7 @@
         <w:spacing w:after="100"/>
       </w:pPr>
       <w:r>
+        <w:lastRenderedPageBreak/>
         <w:t xml:space="preserve">* REMINDER: A passing grade for core classes in CS is a C or above. A C-, 72 or below, is not a passing grade for CS majors. </w:t>
       </w:r>
     </w:p>
@@ -2470,7 +2354,6 @@
         <w:spacing w:after="100"/>
       </w:pPr>
       <w:r>
-        <w:lastRenderedPageBreak/>
         <w:t xml:space="preserve">I encourage students to work together and learn from one another on labs and assignments. However, I do expect you to turn in your OWN work. Working with someone does not include copying someone else's work and changing a small amount of that work, such as variable names, comments, spacing, etc. During group assignments you and your partners may turn in one assignment per group with everyone's name attached. Working together is discouraged on exams, quizzes, and the final. At NO point should you copy work from the internet, and if you do copy material from an external resource, then you need to cite the resource and author(s). Cheating and plagiarism are not taken lightly! You will receive a zero on your first abuse of these rules. In the case of shared work, the student sharing the work and the student copying the work will both receive zeros. On the second abuse, your name(s) will be given to the EECS department, where they will handle the details. Please read the </w:t>
       </w:r>
       <w:hyperlink r:id="rId8" w:history="1">
@@ -2828,6 +2711,7 @@
           <w:sz w:val="20"/>
           <w:szCs w:val="20"/>
         </w:rPr>
+        <w:lastRenderedPageBreak/>
         <w:t xml:space="preserve">You </w:t>
       </w:r>
       <w:r>
@@ -2989,7 +2873,6 @@
           <w:sz w:val="20"/>
           <w:szCs w:val="20"/>
         </w:rPr>
-        <w:lastRenderedPageBreak/>
         <w:t>We use plagiarism-detection software check your code against the code from other students. It is quite sophisticated and can easily see through variable name changes and formatting differences.</w:t>
       </w:r>
     </w:p>
@@ -3226,7 +3109,6 @@
         <w:t xml:space="preserve"> a new Online Tutoring Service - </w:t>
       </w:r>
       <w:hyperlink r:id="rId14" w:history="1">
-        <w:proofErr w:type="spellStart"/>
         <w:r>
           <w:rPr>
             <w:rStyle w:val="Hyperlink"/>
@@ -3236,7 +3118,6 @@
           </w:rPr>
           <w:t>NetTutor</w:t>
         </w:r>
-        <w:proofErr w:type="spellEnd"/>
       </w:hyperlink>
       <w:r>
         <w:rPr>
@@ -3272,41 +3153,13 @@
           <w:sz w:val="20"/>
         </w:rPr>
       </w:pPr>
-      <w:proofErr w:type="spellStart"/>
-      <w:r>
-        <w:rPr>
-          <w:rFonts w:ascii="Arial" w:hAnsi="Arial"/>
-          <w:color w:val="0A0AB6"/>
-          <w:sz w:val="20"/>
-        </w:rPr>
-        <w:t>NetTutor</w:t>
-      </w:r>
-      <w:proofErr w:type="spellEnd"/>
-      <w:r>
-        <w:rPr>
-          <w:rFonts w:ascii="Arial" w:hAnsi="Arial"/>
-          <w:color w:val="0A0AB6"/>
-          <w:sz w:val="20"/>
-        </w:rPr>
-        <w:t xml:space="preserve"> is a leading provider of online tutoring and learner support services fully staffed by experienced, trained and monitored tutors.  Students connect to live tutors from any computer that has Internet access.  </w:t>
-      </w:r>
-      <w:proofErr w:type="spellStart"/>
-      <w:r>
-        <w:rPr>
-          <w:rFonts w:ascii="Arial" w:hAnsi="Arial"/>
-          <w:color w:val="0A0AB6"/>
-          <w:sz w:val="20"/>
-        </w:rPr>
-        <w:t>NetTutor</w:t>
-      </w:r>
-      <w:proofErr w:type="spellEnd"/>
-      <w:r>
-        <w:rPr>
-          <w:rFonts w:ascii="Arial" w:hAnsi="Arial"/>
-          <w:color w:val="0A0AB6"/>
-          <w:sz w:val="20"/>
-        </w:rPr>
-        <w:t xml:space="preserve"> provides a virtual whiteboard that allows tutors and students to work on problems in a real time environment.  They also have an online writing lab where tutors critique and return essays within 24 to 48 hours.</w:t>
+      <w:r>
+        <w:rPr>
+          <w:rFonts w:ascii="Arial" w:hAnsi="Arial"/>
+          <w:color w:val="0A0AB6"/>
+          <w:sz w:val="20"/>
+        </w:rPr>
+        <w:t>NetTutor is a leading provider of online tutoring and learner support services fully staffed by experienced, trained and monitored tutors.  Students connect to live tutors from any computer that has Internet access.  NetTutor provides a virtual whiteboard that allows tutors and students to work on problems in a real time environment.  They also have an online writing lab where tutors critique and return essays within 24 to 48 hours.</w:t>
       </w:r>
     </w:p>
     <w:p>
@@ -6790,6 +6643,7 @@
   <w:style w:type="character" w:default="1" w:styleId="DefaultParagraphFont">
     <w:name w:val="Default Paragraph Font"/>
     <w:uiPriority w:val="1"/>
+    <w:semiHidden/>
     <w:unhideWhenUsed/>
   </w:style>
   <w:style w:type="table" w:default="1" w:styleId="TableNormal">
@@ -7175,6 +7029,7 @@
   <w:style w:type="character" w:default="1" w:styleId="DefaultParagraphFont">
     <w:name w:val="Default Paragraph Font"/>
     <w:uiPriority w:val="1"/>
+    <w:semiHidden/>
     <w:unhideWhenUsed/>
   </w:style>
   <w:style w:type="table" w:default="1" w:styleId="TableNormal">

</xml_diff>

<commit_message>
Office hours for Sahar
</commit_message>
<xml_diff>
--- a/admin/CS 362 Syllabus.docx
+++ b/admin/CS 362 Syllabus.docx
@@ -125,7 +125,21 @@
         <w:rPr>
           <w:color w:val="0A0AB6"/>
         </w:rPr>
-        <w:t>Tue/Thur 1:00-2:00 and by appointment</w:t>
+        <w:t>Tue/</w:t>
+      </w:r>
+      <w:proofErr w:type="spellStart"/>
+      <w:r>
+        <w:rPr>
+          <w:color w:val="0A0AB6"/>
+        </w:rPr>
+        <w:t>Thur</w:t>
+      </w:r>
+      <w:proofErr w:type="spellEnd"/>
+      <w:r>
+        <w:rPr>
+          <w:color w:val="0A0AB6"/>
+        </w:rPr>
+        <w:t xml:space="preserve"> 1:00-2:00 and by appointment</w:t>
       </w:r>
     </w:p>
     <w:p>
@@ -164,7 +178,20 @@
           <w:color w:val="0A0AB6"/>
         </w:rPr>
         <w:br/>
-        <w:t>Xin Liu (liux4@oregonstate.du)</w:t>
+      </w:r>
+      <w:proofErr w:type="spellStart"/>
+      <w:r>
+        <w:rPr>
+          <w:color w:val="0A0AB6"/>
+        </w:rPr>
+        <w:t>Xin</w:t>
+      </w:r>
+      <w:proofErr w:type="spellEnd"/>
+      <w:r>
+        <w:rPr>
+          <w:color w:val="0A0AB6"/>
+        </w:rPr>
+        <w:t xml:space="preserve"> Liu (liux4@oregonstate.du)</w:t>
       </w:r>
       <w:r>
         <w:rPr>
@@ -177,7 +204,34 @@
           <w:color w:val="0A0AB6"/>
         </w:rPr>
         <w:br/>
-        <w:t>Sahar Alizadeh (</w:t>
+      </w:r>
+      <w:proofErr w:type="spellStart"/>
+      <w:r>
+        <w:rPr>
+          <w:color w:val="0A0AB6"/>
+        </w:rPr>
+        <w:t>Sahar</w:t>
+      </w:r>
+      <w:proofErr w:type="spellEnd"/>
+      <w:r>
+        <w:rPr>
+          <w:color w:val="0A0AB6"/>
+        </w:rPr>
+        <w:t xml:space="preserve"> </w:t>
+      </w:r>
+      <w:proofErr w:type="spellStart"/>
+      <w:r>
+        <w:rPr>
+          <w:color w:val="0A0AB6"/>
+        </w:rPr>
+        <w:t>Alizadeh</w:t>
+      </w:r>
+      <w:proofErr w:type="spellEnd"/>
+      <w:r>
+        <w:rPr>
+          <w:color w:val="0A0AB6"/>
+        </w:rPr>
+        <w:t xml:space="preserve"> (</w:t>
       </w:r>
       <w:r>
         <w:rPr>
@@ -216,9 +270,65 @@
           <w:color w:val="0A0AB6"/>
         </w:rPr>
         <w:br/>
-        <w:t>Xin Liu:  Tuesday and Friday, 4:00-5:00pm</w:t>
-      </w:r>
-    </w:p>
+      </w:r>
+      <w:proofErr w:type="spellStart"/>
+      <w:r>
+        <w:rPr>
+          <w:color w:val="0A0AB6"/>
+        </w:rPr>
+        <w:t>Xin</w:t>
+      </w:r>
+      <w:proofErr w:type="spellEnd"/>
+      <w:r>
+        <w:rPr>
+          <w:color w:val="0A0AB6"/>
+        </w:rPr>
+        <w:t xml:space="preserve"> Liu:  Tuesday and Friday, 4:00-5:00p</w:t>
+      </w:r>
+      <w:r>
+        <w:rPr>
+          <w:color w:val="0A0AB6"/>
+        </w:rPr>
+        <w:t>m</w:t>
+      </w:r>
+      <w:r>
+        <w:rPr>
+          <w:color w:val="0A0AB6"/>
+        </w:rPr>
+        <w:br/>
+      </w:r>
+      <w:proofErr w:type="spellStart"/>
+      <w:r>
+        <w:rPr>
+          <w:color w:val="0A0AB6"/>
+        </w:rPr>
+        <w:t>Sahar</w:t>
+      </w:r>
+      <w:proofErr w:type="spellEnd"/>
+      <w:r>
+        <w:rPr>
+          <w:color w:val="0A0AB6"/>
+        </w:rPr>
+        <w:t xml:space="preserve"> </w:t>
+      </w:r>
+      <w:proofErr w:type="spellStart"/>
+      <w:r>
+        <w:rPr>
+          <w:color w:val="0A0AB6"/>
+        </w:rPr>
+        <w:t>Alizadeh</w:t>
+      </w:r>
+      <w:proofErr w:type="spellEnd"/>
+      <w:r>
+        <w:rPr>
+          <w:color w:val="0A0AB6"/>
+        </w:rPr>
+        <w:t>:  Tuesday and Thursday, 11:00am-12:00pm</w:t>
+      </w:r>
+      <w:bookmarkStart w:id="0" w:name="_GoBack"/>
+      <w:bookmarkEnd w:id="0"/>
+    </w:p>
+    <w:p/>
     <w:p>
       <w:pPr>
         <w:pStyle w:val="Heading3"/>
@@ -281,6 +391,7 @@
           <w:szCs w:val="20"/>
         </w:rPr>
       </w:pPr>
+      <w:proofErr w:type="gramStart"/>
       <w:r>
         <w:rPr>
           <w:b w:val="0"/>
@@ -288,7 +399,17 @@
           <w:sz w:val="20"/>
           <w:szCs w:val="20"/>
         </w:rPr>
-        <w:t>Introduction to the "back end" of the software engineering lifecycle implementation; verification and validation; debugging; maintenance. PREREQS: CS 261 and Experience with object-oriented programming and data structures (e.g. CS 161, CS 162, CS 261). CS 361 is recommended but not required.</w:t>
+        <w:t>Introduction to the "back end" of the software engineering lifecycle implementation; verification and validation; debugging; maintenance.</w:t>
+      </w:r>
+      <w:proofErr w:type="gramEnd"/>
+      <w:r>
+        <w:rPr>
+          <w:b w:val="0"/>
+          <w:bCs w:val="0"/>
+          <w:sz w:val="20"/>
+          <w:szCs w:val="20"/>
+        </w:rPr>
+        <w:t xml:space="preserve"> PREREQS: CS 261 and Experience with object-oriented programming and data structures (e.g. CS 161, CS 162, CS 261). CS 361 is recommended but not required.</w:t>
       </w:r>
     </w:p>
     <w:p>
@@ -384,15 +505,43 @@
           <w:color w:val="0A0AB6"/>
           <w:sz w:val="20"/>
         </w:rPr>
-        <w:t>via a github</w:t>
-      </w:r>
-      <w:r>
-        <w:rPr>
-          <w:rFonts w:ascii="Arial" w:hAnsi="Arial"/>
-          <w:color w:val="0A0AB6"/>
-          <w:sz w:val="20"/>
-        </w:rPr>
-        <w:t xml:space="preserve"> repository.  You will need a google acco</w:t>
+        <w:t xml:space="preserve">via a </w:t>
+      </w:r>
+      <w:proofErr w:type="spellStart"/>
+      <w:r>
+        <w:rPr>
+          <w:rFonts w:ascii="Arial" w:hAnsi="Arial"/>
+          <w:color w:val="0A0AB6"/>
+          <w:sz w:val="20"/>
+        </w:rPr>
+        <w:t>github</w:t>
+      </w:r>
+      <w:proofErr w:type="spellEnd"/>
+      <w:r>
+        <w:rPr>
+          <w:rFonts w:ascii="Arial" w:hAnsi="Arial"/>
+          <w:color w:val="0A0AB6"/>
+          <w:sz w:val="20"/>
+        </w:rPr>
+        <w:t xml:space="preserve"> repository.  You will need a </w:t>
+      </w:r>
+      <w:proofErr w:type="spellStart"/>
+      <w:r>
+        <w:rPr>
+          <w:rFonts w:ascii="Arial" w:hAnsi="Arial"/>
+          <w:color w:val="0A0AB6"/>
+          <w:sz w:val="20"/>
+        </w:rPr>
+        <w:t>google</w:t>
+      </w:r>
+      <w:proofErr w:type="spellEnd"/>
+      <w:r>
+        <w:rPr>
+          <w:rFonts w:ascii="Arial" w:hAnsi="Arial"/>
+          <w:color w:val="0A0AB6"/>
+          <w:sz w:val="20"/>
+        </w:rPr>
+        <w:t xml:space="preserve"> acco</w:t>
       </w:r>
       <w:r>
         <w:rPr>
@@ -440,7 +589,25 @@
           <w:color w:val="0A0AB6"/>
           <w:sz w:val="20"/>
         </w:rPr>
-        <w:t>to get all class material.</w:t>
+        <w:t xml:space="preserve">to get all class </w:t>
+      </w:r>
+      <w:proofErr w:type="gramStart"/>
+      <w:r>
+        <w:rPr>
+          <w:rFonts w:ascii="Arial" w:hAnsi="Arial"/>
+          <w:color w:val="0A0AB6"/>
+          <w:sz w:val="20"/>
+        </w:rPr>
+        <w:t>material</w:t>
+      </w:r>
+      <w:proofErr w:type="gramEnd"/>
+      <w:r>
+        <w:rPr>
+          <w:rFonts w:ascii="Arial" w:hAnsi="Arial"/>
+          <w:color w:val="0A0AB6"/>
+          <w:sz w:val="20"/>
+        </w:rPr>
+        <w:t>.</w:t>
       </w:r>
     </w:p>
     <w:p>
@@ -576,6 +743,7 @@
         </w:numPr>
       </w:pPr>
       <w:r>
+        <w:lastRenderedPageBreak/>
         <w:t>Coverage Metrics II</w:t>
       </w:r>
     </w:p>
@@ -600,7 +768,6 @@
         </w:numPr>
       </w:pPr>
       <w:r>
-        <w:lastRenderedPageBreak/>
         <w:t>Lessons Learned in Software Testing:  Thinking Like a Tester</w:t>
       </w:r>
     </w:p>
@@ -726,8 +893,13 @@
           <w:numId w:val="25"/>
         </w:numPr>
       </w:pPr>
-      <w:r>
-        <w:t>Agans’ Rules for Debugging</w:t>
+      <w:proofErr w:type="spellStart"/>
+      <w:r>
+        <w:t>Agans</w:t>
+      </w:r>
+      <w:proofErr w:type="spellEnd"/>
+      <w:r>
+        <w:t>’ Rules for Debugging</w:t>
       </w:r>
     </w:p>
     <w:p>
@@ -902,12 +1074,21 @@
           <w:sz w:val="20"/>
         </w:rPr>
       </w:pPr>
-      <w:r>
-        <w:rPr>
-          <w:rFonts w:ascii="Arial" w:hAnsi="Arial"/>
-          <w:sz w:val="20"/>
-        </w:rPr>
-        <w:t xml:space="preserve">software and configuration management </w:t>
+      <w:proofErr w:type="gramStart"/>
+      <w:r>
+        <w:rPr>
+          <w:rFonts w:ascii="Arial" w:hAnsi="Arial"/>
+          <w:sz w:val="20"/>
+        </w:rPr>
+        <w:t>software</w:t>
+      </w:r>
+      <w:proofErr w:type="gramEnd"/>
+      <w:r>
+        <w:rPr>
+          <w:rFonts w:ascii="Arial" w:hAnsi="Arial"/>
+          <w:sz w:val="20"/>
+        </w:rPr>
+        <w:t xml:space="preserve"> and configuration management </w:t>
       </w:r>
     </w:p>
     <w:p>
@@ -958,12 +1139,21 @@
           <w:sz w:val="20"/>
         </w:rPr>
       </w:pPr>
-      <w:r>
-        <w:rPr>
-          <w:rFonts w:ascii="Arial" w:hAnsi="Arial"/>
-          <w:sz w:val="20"/>
-        </w:rPr>
-        <w:t xml:space="preserve">activities, and regression testing </w:t>
+      <w:proofErr w:type="gramStart"/>
+      <w:r>
+        <w:rPr>
+          <w:rFonts w:ascii="Arial" w:hAnsi="Arial"/>
+          <w:sz w:val="20"/>
+        </w:rPr>
+        <w:t>activities</w:t>
+      </w:r>
+      <w:proofErr w:type="gramEnd"/>
+      <w:r>
+        <w:rPr>
+          <w:rFonts w:ascii="Arial" w:hAnsi="Arial"/>
+          <w:sz w:val="20"/>
+        </w:rPr>
+        <w:t xml:space="preserve">, and regression testing </w:t>
       </w:r>
     </w:p>
     <w:p>
@@ -1014,12 +1204,21 @@
           <w:sz w:val="20"/>
         </w:rPr>
       </w:pPr>
-      <w:r>
-        <w:rPr>
-          <w:rFonts w:ascii="Arial" w:hAnsi="Arial"/>
-          <w:sz w:val="20"/>
-        </w:rPr>
-        <w:t xml:space="preserve">software systems </w:t>
+      <w:proofErr w:type="gramStart"/>
+      <w:r>
+        <w:rPr>
+          <w:rFonts w:ascii="Arial" w:hAnsi="Arial"/>
+          <w:sz w:val="20"/>
+        </w:rPr>
+        <w:t>software</w:t>
+      </w:r>
+      <w:proofErr w:type="gramEnd"/>
+      <w:r>
+        <w:rPr>
+          <w:rFonts w:ascii="Arial" w:hAnsi="Arial"/>
+          <w:sz w:val="20"/>
+        </w:rPr>
+        <w:t xml:space="preserve"> systems </w:t>
       </w:r>
     </w:p>
     <w:p>
@@ -1233,7 +1432,61 @@
           <w:sz w:val="20"/>
           <w:szCs w:val="20"/>
         </w:rPr>
-        <w:t xml:space="preserve">, by Cem Kaner, James Bach, and Bret Pettichord; </w:t>
+        <w:t xml:space="preserve">, by </w:t>
+      </w:r>
+      <w:proofErr w:type="spellStart"/>
+      <w:r>
+        <w:rPr>
+          <w:rFonts w:ascii="Arial" w:hAnsi="Arial" w:cs="Arial"/>
+          <w:sz w:val="20"/>
+          <w:szCs w:val="20"/>
+        </w:rPr>
+        <w:t>Cem</w:t>
+      </w:r>
+      <w:proofErr w:type="spellEnd"/>
+      <w:r>
+        <w:rPr>
+          <w:rFonts w:ascii="Arial" w:hAnsi="Arial" w:cs="Arial"/>
+          <w:sz w:val="20"/>
+          <w:szCs w:val="20"/>
+        </w:rPr>
+        <w:t xml:space="preserve"> </w:t>
+      </w:r>
+      <w:proofErr w:type="spellStart"/>
+      <w:r>
+        <w:rPr>
+          <w:rFonts w:ascii="Arial" w:hAnsi="Arial" w:cs="Arial"/>
+          <w:sz w:val="20"/>
+          <w:szCs w:val="20"/>
+        </w:rPr>
+        <w:t>Kaner</w:t>
+      </w:r>
+      <w:proofErr w:type="spellEnd"/>
+      <w:r>
+        <w:rPr>
+          <w:rFonts w:ascii="Arial" w:hAnsi="Arial" w:cs="Arial"/>
+          <w:sz w:val="20"/>
+          <w:szCs w:val="20"/>
+        </w:rPr>
+        <w:t xml:space="preserve">, James Bach, and Bret </w:t>
+      </w:r>
+      <w:proofErr w:type="spellStart"/>
+      <w:r>
+        <w:rPr>
+          <w:rFonts w:ascii="Arial" w:hAnsi="Arial" w:cs="Arial"/>
+          <w:sz w:val="20"/>
+          <w:szCs w:val="20"/>
+        </w:rPr>
+        <w:t>Pettichord</w:t>
+      </w:r>
+      <w:proofErr w:type="spellEnd"/>
+      <w:r>
+        <w:rPr>
+          <w:rFonts w:ascii="Arial" w:hAnsi="Arial" w:cs="Arial"/>
+          <w:sz w:val="20"/>
+          <w:szCs w:val="20"/>
+        </w:rPr>
+        <w:t xml:space="preserve">; </w:t>
       </w:r>
       <w:r>
         <w:rPr>
@@ -1250,8 +1503,18 @@
           <w:sz w:val="20"/>
           <w:szCs w:val="20"/>
         </w:rPr>
-        <w:t xml:space="preserve"> by David J. Agans</w:t>
-      </w:r>
+        <w:t xml:space="preserve"> by David J. </w:t>
+      </w:r>
+      <w:proofErr w:type="spellStart"/>
+      <w:r>
+        <w:rPr>
+          <w:rFonts w:ascii="Arial" w:hAnsi="Arial" w:cs="Arial"/>
+          <w:sz w:val="20"/>
+          <w:szCs w:val="20"/>
+        </w:rPr>
+        <w:t>Agans</w:t>
+      </w:r>
+      <w:proofErr w:type="spellEnd"/>
     </w:p>
     <w:p>
       <w:pPr>
@@ -1287,7 +1550,39 @@
           <w:rFonts w:ascii="Arial" w:hAnsi="Arial"/>
           <w:sz w:val="20"/>
         </w:rPr>
-        <w:t>[How will the learning outcomes will be measured (exams, projects, discussions, etc)?  What is your grading scale?]</w:t>
+        <w:t xml:space="preserve">[How </w:t>
+      </w:r>
+      <w:proofErr w:type="gramStart"/>
+      <w:r>
+        <w:rPr>
+          <w:rFonts w:ascii="Arial" w:hAnsi="Arial"/>
+          <w:sz w:val="20"/>
+        </w:rPr>
+        <w:t>will the learning outcomes will</w:t>
+      </w:r>
+      <w:proofErr w:type="gramEnd"/>
+      <w:r>
+        <w:rPr>
+          <w:rFonts w:ascii="Arial" w:hAnsi="Arial"/>
+          <w:sz w:val="20"/>
+        </w:rPr>
+        <w:t xml:space="preserve"> be measured (exams, projects, discussions, </w:t>
+      </w:r>
+      <w:proofErr w:type="spellStart"/>
+      <w:r>
+        <w:rPr>
+          <w:rFonts w:ascii="Arial" w:hAnsi="Arial"/>
+          <w:sz w:val="20"/>
+        </w:rPr>
+        <w:t>etc</w:t>
+      </w:r>
+      <w:proofErr w:type="spellEnd"/>
+      <w:r>
+        <w:rPr>
+          <w:rFonts w:ascii="Arial" w:hAnsi="Arial"/>
+          <w:sz w:val="20"/>
+        </w:rPr>
+        <w:t>)?  What is your grading scale?]</w:t>
       </w:r>
     </w:p>
     <w:p>
@@ -1362,6 +1657,7 @@
         <w:contextualSpacing/>
       </w:pPr>
       <w:r>
+        <w:lastRenderedPageBreak/>
         <w:t xml:space="preserve">Assignments include a mixture of written documents and </w:t>
       </w:r>
       <w:r>
@@ -1384,8 +1680,21 @@
         <w:t xml:space="preserve">Assignments are all </w:t>
       </w:r>
       <w:r>
-        <w:t>submitted via checkin to your github</w:t>
-      </w:r>
+        <w:t xml:space="preserve">submitted via </w:t>
+      </w:r>
+      <w:proofErr w:type="spellStart"/>
+      <w:r>
+        <w:t>checkin</w:t>
+      </w:r>
+      <w:proofErr w:type="spellEnd"/>
+      <w:r>
+        <w:t xml:space="preserve"> to your </w:t>
+      </w:r>
+      <w:proofErr w:type="spellStart"/>
+      <w:r>
+        <w:t>github</w:t>
+      </w:r>
+      <w:proofErr w:type="spellEnd"/>
       <w:r>
         <w:t xml:space="preserve"> repository for the class!</w:t>
       </w:r>
@@ -1400,8 +1709,15 @@
         <w:contextualSpacing/>
       </w:pPr>
       <w:r>
-        <w:lastRenderedPageBreak/>
-        <w:t xml:space="preserve">Advice for github:  remember, </w:t>
+        <w:t xml:space="preserve">Advice for </w:t>
+      </w:r>
+      <w:proofErr w:type="spellStart"/>
+      <w:r>
+        <w:t>github</w:t>
+      </w:r>
+      <w:proofErr w:type="spellEnd"/>
+      <w:r>
+        <w:t xml:space="preserve">:  remember, </w:t>
       </w:r>
       <w:r>
         <w:rPr>
@@ -1429,7 +1745,15 @@
       </w:r>
       <w:r>
         <w:br/>
-        <w:t>E.g., if you write mycrazydominioncode.c and .h you need to:</w:t>
+        <w:t xml:space="preserve">E.g., if you write </w:t>
+      </w:r>
+      <w:proofErr w:type="spellStart"/>
+      <w:r>
+        <w:t>mycrazydominioncode.c</w:t>
+      </w:r>
+      <w:proofErr w:type="spellEnd"/>
+      <w:r>
+        <w:t xml:space="preserve"> and .h you need to:</w:t>
       </w:r>
       <w:r>
         <w:br/>
@@ -1438,7 +1762,51 @@
         <w:rPr>
           <w:b/>
         </w:rPr>
-        <w:t>&gt; git add mycrazydominioncode.[ch]</w:t>
+        <w:t xml:space="preserve">&gt; </w:t>
+      </w:r>
+      <w:proofErr w:type="spellStart"/>
+      <w:r>
+        <w:rPr>
+          <w:b/>
+        </w:rPr>
+        <w:t>git</w:t>
+      </w:r>
+      <w:proofErr w:type="spellEnd"/>
+      <w:r>
+        <w:rPr>
+          <w:b/>
+        </w:rPr>
+        <w:t xml:space="preserve"> add </w:t>
+      </w:r>
+      <w:proofErr w:type="spellStart"/>
+      <w:r>
+        <w:rPr>
+          <w:b/>
+        </w:rPr>
+        <w:t>mycrazydominioncode</w:t>
+      </w:r>
+      <w:proofErr w:type="spellEnd"/>
+      <w:proofErr w:type="gramStart"/>
+      <w:r>
+        <w:rPr>
+          <w:b/>
+        </w:rPr>
+        <w:t>.[</w:t>
+      </w:r>
+      <w:proofErr w:type="spellStart"/>
+      <w:proofErr w:type="gramEnd"/>
+      <w:r>
+        <w:rPr>
+          <w:b/>
+        </w:rPr>
+        <w:t>ch</w:t>
+      </w:r>
+      <w:proofErr w:type="spellEnd"/>
+      <w:r>
+        <w:rPr>
+          <w:b/>
+        </w:rPr>
+        <w:t>]</w:t>
       </w:r>
       <w:r>
         <w:br/>
@@ -1447,17 +1815,45 @@
         <w:rPr>
           <w:b/>
         </w:rPr>
-        <w:t>&gt; git commit –m “Added my crazy dominion code!”</w:t>
-      </w:r>
+        <w:t xml:space="preserve">&gt; </w:t>
+      </w:r>
+      <w:proofErr w:type="spellStart"/>
       <w:r>
         <w:rPr>
           <w:b/>
         </w:rPr>
+        <w:t>git</w:t>
+      </w:r>
+      <w:proofErr w:type="spellEnd"/>
+      <w:r>
+        <w:rPr>
+          <w:b/>
+        </w:rPr>
+        <w:t xml:space="preserve"> commit –m “Added my crazy dominion code!”</w:t>
+      </w:r>
+      <w:r>
+        <w:rPr>
+          <w:b/>
+        </w:rPr>
         <w:br/>
-        <w:t>&gt; git push</w:t>
-      </w:r>
-      <w:bookmarkStart w:id="0" w:name="_GoBack"/>
-      <w:bookmarkEnd w:id="0"/>
+        <w:t xml:space="preserve">&gt; </w:t>
+      </w:r>
+      <w:proofErr w:type="spellStart"/>
+      <w:proofErr w:type="gramStart"/>
+      <w:r>
+        <w:rPr>
+          <w:b/>
+        </w:rPr>
+        <w:t>git</w:t>
+      </w:r>
+      <w:proofErr w:type="spellEnd"/>
+      <w:proofErr w:type="gramEnd"/>
+      <w:r>
+        <w:rPr>
+          <w:b/>
+        </w:rPr>
+        <w:t xml:space="preserve"> push</w:t>
+      </w:r>
       <w:r>
         <w:t xml:space="preserve"> </w:t>
       </w:r>
@@ -1587,7 +1983,15 @@
         <w:contextualSpacing/>
       </w:pPr>
       <w:r>
-        <w:t>These exams are open note, open internet essay exams.</w:t>
+        <w:t xml:space="preserve">These exams are open note, open </w:t>
+      </w:r>
+      <w:proofErr w:type="gramStart"/>
+      <w:r>
+        <w:t>internet</w:t>
+      </w:r>
+      <w:proofErr w:type="gramEnd"/>
+      <w:r>
+        <w:t xml:space="preserve"> essay exams.</w:t>
       </w:r>
     </w:p>
     <w:p>
@@ -1685,7 +2089,15 @@
         <w:t>Like assign</w:t>
       </w:r>
       <w:r>
-        <w:t>ments, all submission is via github.</w:t>
+        <w:t xml:space="preserve">ments, all submission is via </w:t>
+      </w:r>
+      <w:proofErr w:type="spellStart"/>
+      <w:r>
+        <w:t>github</w:t>
+      </w:r>
+      <w:proofErr w:type="spellEnd"/>
+      <w:r>
+        <w:t>.</w:t>
       </w:r>
     </w:p>
     <w:p>
@@ -1698,7 +2110,23 @@
         <w:spacing w:after="200"/>
       </w:pPr>
       <w:r>
-        <w:t>In the past, students find the final project a considerable step up in difficulty over the other assignments, so get started early.</w:t>
+        <w:t xml:space="preserve">In the past, students </w:t>
+      </w:r>
+      <w:proofErr w:type="gramStart"/>
+      <w:r>
+        <w:t>find the final project a considerable step up in difficulty over the other assignments</w:t>
+      </w:r>
+      <w:proofErr w:type="gramEnd"/>
+      <w:r>
+        <w:t xml:space="preserve">, </w:t>
+      </w:r>
+      <w:proofErr w:type="gramStart"/>
+      <w:r>
+        <w:t>so get started early</w:t>
+      </w:r>
+      <w:proofErr w:type="gramEnd"/>
+      <w:r>
+        <w:t>.</w:t>
       </w:r>
     </w:p>
     <w:p>
@@ -2238,6 +2666,7 @@
                 <w:b/>
                 <w:bCs/>
               </w:rPr>
+              <w:lastRenderedPageBreak/>
               <w:t xml:space="preserve">D- </w:t>
             </w:r>
           </w:p>
@@ -2300,12 +2729,21 @@
                 <w:bCs/>
               </w:rPr>
             </w:pPr>
+            <w:proofErr w:type="gramStart"/>
             <w:r>
               <w:rPr>
                 <w:b/>
                 <w:bCs/>
               </w:rPr>
-              <w:t xml:space="preserve">less than 60 </w:t>
+              <w:t>less</w:t>
+            </w:r>
+            <w:proofErr w:type="gramEnd"/>
+            <w:r>
+              <w:rPr>
+                <w:b/>
+                <w:bCs/>
+              </w:rPr>
+              <w:t xml:space="preserve"> than 60 </w:t>
             </w:r>
           </w:p>
         </w:tc>
@@ -2316,7 +2754,6 @@
         <w:spacing w:after="100"/>
       </w:pPr>
       <w:r>
-        <w:lastRenderedPageBreak/>
         <w:t xml:space="preserve">* REMINDER: A passing grade for core classes in CS is a C or above. A C-, 72 or below, is not a passing grade for CS majors. </w:t>
       </w:r>
     </w:p>
@@ -2354,7 +2791,23 @@
         <w:spacing w:after="100"/>
       </w:pPr>
       <w:r>
-        <w:t xml:space="preserve">I encourage students to work together and learn from one another on labs and assignments. However, I do expect you to turn in your OWN work. Working with someone does not include copying someone else's work and changing a small amount of that work, such as variable names, comments, spacing, etc. During group assignments you and your partners may turn in one assignment per group with everyone's name attached. Working together is discouraged on exams, quizzes, and the final. At NO point should you copy work from the internet, and if you do copy material from an external resource, then you need to cite the resource and author(s). Cheating and plagiarism are not taken lightly! You will receive a zero on your first abuse of these rules. In the case of shared work, the student sharing the work and the student copying the work will both receive zeros. On the second abuse, your name(s) will be given to the EECS department, where they will handle the details. Please read the </w:t>
+        <w:t xml:space="preserve">I encourage students to work together and learn from one another on labs and assignments. However, I do expect you to turn in your OWN work. Working with someone does not include copying someone else's work and changing a small amount of that work, such as variable names, comments, spacing, etc. During group assignments you and your partners may turn in one assignment per group with everyone's name attached. Working together is discouraged on exams, quizzes, and the final. At NO point should you copy work from the </w:t>
+      </w:r>
+      <w:proofErr w:type="gramStart"/>
+      <w:r>
+        <w:t>internet</w:t>
+      </w:r>
+      <w:proofErr w:type="gramEnd"/>
+      <w:r>
+        <w:t xml:space="preserve">, and if you do copy material from an external resource, then you need to cite the resource and author(s). Cheating and plagiarism are not taken lightly! You will receive a zero on your first abuse of these rules. In the case of shared work, the student sharing the work and the student copying the work will both receive </w:t>
+      </w:r>
+      <w:proofErr w:type="gramStart"/>
+      <w:r>
+        <w:t>zeros.</w:t>
+      </w:r>
+      <w:proofErr w:type="gramEnd"/>
+      <w:r>
+        <w:t xml:space="preserve"> On the second abuse, your name(s) will be given to the EECS department, where they will handle the details. Please read the </w:t>
       </w:r>
       <w:hyperlink r:id="rId8" w:history="1">
         <w:r>
@@ -2629,6 +3082,7 @@
           <w:sz w:val="20"/>
           <w:szCs w:val="20"/>
         </w:rPr>
+        <w:lastRenderedPageBreak/>
         <w:t xml:space="preserve">You </w:t>
       </w:r>
       <w:r>
@@ -2711,7 +3165,6 @@
           <w:sz w:val="20"/>
           <w:szCs w:val="20"/>
         </w:rPr>
-        <w:lastRenderedPageBreak/>
         <w:t xml:space="preserve">You </w:t>
       </w:r>
       <w:r>
@@ -3109,6 +3562,7 @@
         <w:t xml:space="preserve"> a new Online Tutoring Service - </w:t>
       </w:r>
       <w:hyperlink r:id="rId14" w:history="1">
+        <w:proofErr w:type="spellStart"/>
         <w:r>
           <w:rPr>
             <w:rStyle w:val="Hyperlink"/>
@@ -3118,6 +3572,7 @@
           </w:rPr>
           <w:t>NetTutor</w:t>
         </w:r>
+        <w:proofErr w:type="spellEnd"/>
       </w:hyperlink>
       <w:r>
         <w:rPr>
@@ -3125,7 +3580,25 @@
           <w:color w:val="0A0AB6"/>
           <w:sz w:val="20"/>
         </w:rPr>
-        <w:t xml:space="preserve"> to meet the needs of Ecampus students.  </w:t>
+        <w:t xml:space="preserve"> to meet the needs of </w:t>
+      </w:r>
+      <w:proofErr w:type="spellStart"/>
+      <w:r>
+        <w:rPr>
+          <w:rFonts w:ascii="Arial" w:hAnsi="Arial"/>
+          <w:color w:val="0A0AB6"/>
+          <w:sz w:val="20"/>
+        </w:rPr>
+        <w:t>Ecampus</w:t>
+      </w:r>
+      <w:proofErr w:type="spellEnd"/>
+      <w:r>
+        <w:rPr>
+          <w:rFonts w:ascii="Arial" w:hAnsi="Arial"/>
+          <w:color w:val="0A0AB6"/>
+          <w:sz w:val="20"/>
+        </w:rPr>
+        <w:t xml:space="preserve"> students.  </w:t>
       </w:r>
     </w:p>
     <w:p>
@@ -3153,13 +3626,41 @@
           <w:sz w:val="20"/>
         </w:rPr>
       </w:pPr>
-      <w:r>
-        <w:rPr>
-          <w:rFonts w:ascii="Arial" w:hAnsi="Arial"/>
-          <w:color w:val="0A0AB6"/>
-          <w:sz w:val="20"/>
-        </w:rPr>
-        <w:t>NetTutor is a leading provider of online tutoring and learner support services fully staffed by experienced, trained and monitored tutors.  Students connect to live tutors from any computer that has Internet access.  NetTutor provides a virtual whiteboard that allows tutors and students to work on problems in a real time environment.  They also have an online writing lab where tutors critique and return essays within 24 to 48 hours.</w:t>
+      <w:proofErr w:type="spellStart"/>
+      <w:r>
+        <w:rPr>
+          <w:rFonts w:ascii="Arial" w:hAnsi="Arial"/>
+          <w:color w:val="0A0AB6"/>
+          <w:sz w:val="20"/>
+        </w:rPr>
+        <w:t>NetTutor</w:t>
+      </w:r>
+      <w:proofErr w:type="spellEnd"/>
+      <w:r>
+        <w:rPr>
+          <w:rFonts w:ascii="Arial" w:hAnsi="Arial"/>
+          <w:color w:val="0A0AB6"/>
+          <w:sz w:val="20"/>
+        </w:rPr>
+        <w:t xml:space="preserve"> is a leading provider of online tutoring and learner support services fully staffed by experienced, trained and monitored tutors.  Students connect to live tutors from any computer that has Internet access.  </w:t>
+      </w:r>
+      <w:proofErr w:type="spellStart"/>
+      <w:r>
+        <w:rPr>
+          <w:rFonts w:ascii="Arial" w:hAnsi="Arial"/>
+          <w:color w:val="0A0AB6"/>
+          <w:sz w:val="20"/>
+        </w:rPr>
+        <w:t>NetTutor</w:t>
+      </w:r>
+      <w:proofErr w:type="spellEnd"/>
+      <w:r>
+        <w:rPr>
+          <w:rFonts w:ascii="Arial" w:hAnsi="Arial"/>
+          <w:color w:val="0A0AB6"/>
+          <w:sz w:val="20"/>
+        </w:rPr>
+        <w:t xml:space="preserve"> provides a virtual whiteboard that allows tutors and students to work on problems in a real time environment.  They also have an online writing lab where tutors critique and return essays within 24 to 48 hours.</w:t>
       </w:r>
     </w:p>
     <w:p>
@@ -3240,7 +3741,35 @@
           <w:color w:val="0A0AB6"/>
           <w:sz w:val="20"/>
         </w:rPr>
-        <w:t xml:space="preserve"> — Course evaluation results are extremely important and are used to help me improve this course and the learning experience of future students.  Results from the 19 multiple choice questions are tabulated anonymously and go directly to instructors and department heads.  Student comments on the open-ended questions are compiled and confidentially forwarded to each instructor, per OSU procedures.  The online Student Evaluation of Teaching form will be available toward the end of each term, and you will be sent instructions by Ecampus. You will login to “Student Online Services” to respond to the online questionnaire. The results on the form are anonymous and are not tabulated until after grades are posted.</w:t>
+        <w:t xml:space="preserve"> — Course evaluation results are extremely important and are used to help me improve this course and the learning experience of future students.  Results from the 19 multiple choice questions are tabulated anonymously and go directly to instructors and department heads.  Student comments on the open-ended questions are compiled and confidentially forwarded to each instructor, per OSU procedures.  The online Student Evaluation of Teaching form will be available toward the end of each term, and </w:t>
+      </w:r>
+      <w:proofErr w:type="gramStart"/>
+      <w:r>
+        <w:rPr>
+          <w:rFonts w:ascii="Arial" w:hAnsi="Arial"/>
+          <w:color w:val="0A0AB6"/>
+          <w:sz w:val="20"/>
+        </w:rPr>
+        <w:t xml:space="preserve">you will be sent instructions by </w:t>
+      </w:r>
+      <w:proofErr w:type="spellStart"/>
+      <w:r>
+        <w:rPr>
+          <w:rFonts w:ascii="Arial" w:hAnsi="Arial"/>
+          <w:color w:val="0A0AB6"/>
+          <w:sz w:val="20"/>
+        </w:rPr>
+        <w:t>Ecampus</w:t>
+      </w:r>
+      <w:proofErr w:type="spellEnd"/>
+      <w:proofErr w:type="gramEnd"/>
+      <w:r>
+        <w:rPr>
+          <w:rFonts w:ascii="Arial" w:hAnsi="Arial"/>
+          <w:color w:val="0A0AB6"/>
+          <w:sz w:val="20"/>
+        </w:rPr>
+        <w:t>. You will login to “Student Online Services” to respond to the online questionnaire. The results on the form are anonymous and are not tabulated until after grades are posted.</w:t>
       </w:r>
     </w:p>
     <w:p>

</xml_diff>

<commit_message>
Office hour change for TA
</commit_message>
<xml_diff>
--- a/admin/CS 362 Syllabus.docx
+++ b/admin/CS 362 Syllabus.docx
@@ -141,192 +141,204 @@
         </w:rPr>
         <w:t xml:space="preserve"> 1:00-2:00 and by appointment</w:t>
       </w:r>
-    </w:p>
-    <w:p>
-      <w:pPr>
-        <w:pStyle w:val="Heading3"/>
-        <w:rPr>
-          <w:color w:val="0A0AB6"/>
-        </w:rPr>
-      </w:pPr>
-      <w:r>
-        <w:rPr>
-          <w:color w:val="0A0AB6"/>
-        </w:rPr>
-        <w:t>♦ Teaching Assistant name</w:t>
-      </w:r>
-      <w:r>
-        <w:rPr>
-          <w:color w:val="0A0AB6"/>
-        </w:rPr>
-        <w:t>s</w:t>
-      </w:r>
-      <w:r>
-        <w:rPr>
-          <w:color w:val="0A0AB6"/>
-        </w:rPr>
-        <w:t xml:space="preserve"> and contact info:</w:t>
-      </w:r>
-      <w:r>
-        <w:rPr>
-          <w:color w:val="0A0AB6"/>
-        </w:rPr>
-        <w:t xml:space="preserve"> </w:t>
-      </w:r>
-      <w:r>
-        <w:rPr>
-          <w:color w:val="0A0AB6"/>
-        </w:rPr>
-        <w:br/>
-      </w:r>
-      <w:proofErr w:type="spellStart"/>
-      <w:r>
-        <w:rPr>
-          <w:color w:val="0A0AB6"/>
-        </w:rPr>
-        <w:t>Xin</w:t>
-      </w:r>
-      <w:proofErr w:type="spellEnd"/>
-      <w:r>
-        <w:rPr>
-          <w:color w:val="0A0AB6"/>
-        </w:rPr>
-        <w:t xml:space="preserve"> Liu (liux4@oregonstate.du)</w:t>
-      </w:r>
-      <w:r>
-        <w:rPr>
-          <w:color w:val="0A0AB6"/>
-        </w:rPr>
-        <w:t xml:space="preserve"> </w:t>
-      </w:r>
-      <w:r>
-        <w:rPr>
-          <w:color w:val="0A0AB6"/>
-        </w:rPr>
-        <w:br/>
-      </w:r>
-      <w:proofErr w:type="spellStart"/>
-      <w:r>
-        <w:rPr>
-          <w:color w:val="0A0AB6"/>
-        </w:rPr>
-        <w:t>Sahar</w:t>
-      </w:r>
-      <w:proofErr w:type="spellEnd"/>
-      <w:r>
-        <w:rPr>
-          <w:color w:val="0A0AB6"/>
-        </w:rPr>
-        <w:t xml:space="preserve"> </w:t>
-      </w:r>
-      <w:proofErr w:type="spellStart"/>
-      <w:r>
-        <w:rPr>
-          <w:color w:val="0A0AB6"/>
-        </w:rPr>
-        <w:t>Alizadeh</w:t>
-      </w:r>
-      <w:proofErr w:type="spellEnd"/>
-      <w:r>
-        <w:rPr>
-          <w:color w:val="0A0AB6"/>
-        </w:rPr>
-        <w:t xml:space="preserve"> (</w:t>
-      </w:r>
-      <w:r>
-        <w:rPr>
-          <w:color w:val="0A0AB6"/>
-        </w:rPr>
-        <w:t>alizades@oregonstate.edu</w:t>
-      </w:r>
-      <w:r>
-        <w:rPr>
-          <w:color w:val="0A0AB6"/>
-        </w:rPr>
-        <w:t>)</w:t>
-      </w:r>
-    </w:p>
-    <w:p>
-      <w:pPr>
-        <w:pStyle w:val="Heading3"/>
-        <w:rPr>
-          <w:color w:val="0A0AB6"/>
-        </w:rPr>
-      </w:pPr>
-      <w:r>
-        <w:rPr>
-          <w:color w:val="0A0AB6"/>
-        </w:rPr>
-        <w:t xml:space="preserve">♦ Teaching Assistant </w:t>
-      </w:r>
-      <w:r>
-        <w:rPr>
-          <w:color w:val="0A0AB6"/>
-        </w:rPr>
-        <w:t>Office Hours:</w:t>
-      </w:r>
-      <w:r>
-        <w:rPr>
-          <w:color w:val="0A0AB6"/>
-        </w:rPr>
-        <w:br/>
-      </w:r>
-      <w:proofErr w:type="spellStart"/>
-      <w:r>
-        <w:rPr>
-          <w:color w:val="0A0AB6"/>
-        </w:rPr>
-        <w:t>Xin</w:t>
-      </w:r>
-      <w:proofErr w:type="spellEnd"/>
-      <w:r>
-        <w:rPr>
-          <w:color w:val="0A0AB6"/>
-        </w:rPr>
-        <w:t xml:space="preserve"> Liu:  Tuesday and Friday, 4:00-5:00p</w:t>
-      </w:r>
-      <w:r>
-        <w:rPr>
-          <w:color w:val="0A0AB6"/>
-        </w:rPr>
-        <w:t>m</w:t>
-      </w:r>
-      <w:r>
-        <w:rPr>
-          <w:color w:val="0A0AB6"/>
-        </w:rPr>
-        <w:br/>
-      </w:r>
-      <w:proofErr w:type="spellStart"/>
-      <w:r>
-        <w:rPr>
-          <w:color w:val="0A0AB6"/>
-        </w:rPr>
-        <w:t>Sahar</w:t>
-      </w:r>
-      <w:proofErr w:type="spellEnd"/>
-      <w:r>
-        <w:rPr>
-          <w:color w:val="0A0AB6"/>
-        </w:rPr>
-        <w:t xml:space="preserve"> </w:t>
-      </w:r>
-      <w:proofErr w:type="spellStart"/>
-      <w:r>
-        <w:rPr>
-          <w:color w:val="0A0AB6"/>
-        </w:rPr>
-        <w:t>Alizadeh</w:t>
-      </w:r>
-      <w:proofErr w:type="spellEnd"/>
-      <w:r>
-        <w:rPr>
-          <w:color w:val="0A0AB6"/>
-        </w:rPr>
-        <w:t>:  Tuesday and Thursday, 11:00am-12:00pm</w:t>
+      <w:r>
+        <w:rPr>
+          <w:color w:val="0A0AB6"/>
+        </w:rPr>
+        <w:t xml:space="preserve"> (in KEC 3067, my office)</w:t>
       </w:r>
       <w:bookmarkStart w:id="0" w:name="_GoBack"/>
       <w:bookmarkEnd w:id="0"/>
+    </w:p>
+    <w:p>
+      <w:pPr>
+        <w:pStyle w:val="Heading3"/>
+        <w:rPr>
+          <w:color w:val="0A0AB6"/>
+        </w:rPr>
+      </w:pPr>
+      <w:r>
+        <w:rPr>
+          <w:color w:val="0A0AB6"/>
+        </w:rPr>
+        <w:t>♦ Teaching Assistant name</w:t>
+      </w:r>
+      <w:r>
+        <w:rPr>
+          <w:color w:val="0A0AB6"/>
+        </w:rPr>
+        <w:t>s</w:t>
+      </w:r>
+      <w:r>
+        <w:rPr>
+          <w:color w:val="0A0AB6"/>
+        </w:rPr>
+        <w:t xml:space="preserve"> and contact info:</w:t>
+      </w:r>
+      <w:r>
+        <w:rPr>
+          <w:color w:val="0A0AB6"/>
+        </w:rPr>
+        <w:t xml:space="preserve"> </w:t>
+      </w:r>
+      <w:r>
+        <w:rPr>
+          <w:color w:val="0A0AB6"/>
+        </w:rPr>
+        <w:br/>
+      </w:r>
+      <w:proofErr w:type="spellStart"/>
+      <w:r>
+        <w:rPr>
+          <w:color w:val="0A0AB6"/>
+        </w:rPr>
+        <w:t>Xin</w:t>
+      </w:r>
+      <w:proofErr w:type="spellEnd"/>
+      <w:r>
+        <w:rPr>
+          <w:color w:val="0A0AB6"/>
+        </w:rPr>
+        <w:t xml:space="preserve"> Liu (liux4@oregonstate.du)</w:t>
+      </w:r>
+      <w:r>
+        <w:rPr>
+          <w:color w:val="0A0AB6"/>
+        </w:rPr>
+        <w:t xml:space="preserve"> </w:t>
+      </w:r>
+      <w:r>
+        <w:rPr>
+          <w:color w:val="0A0AB6"/>
+        </w:rPr>
+        <w:br/>
+      </w:r>
+      <w:proofErr w:type="spellStart"/>
+      <w:r>
+        <w:rPr>
+          <w:color w:val="0A0AB6"/>
+        </w:rPr>
+        <w:t>Sahar</w:t>
+      </w:r>
+      <w:proofErr w:type="spellEnd"/>
+      <w:r>
+        <w:rPr>
+          <w:color w:val="0A0AB6"/>
+        </w:rPr>
+        <w:t xml:space="preserve"> </w:t>
+      </w:r>
+      <w:proofErr w:type="spellStart"/>
+      <w:r>
+        <w:rPr>
+          <w:color w:val="0A0AB6"/>
+        </w:rPr>
+        <w:t>Alizadeh</w:t>
+      </w:r>
+      <w:proofErr w:type="spellEnd"/>
+      <w:r>
+        <w:rPr>
+          <w:color w:val="0A0AB6"/>
+        </w:rPr>
+        <w:t xml:space="preserve"> (</w:t>
+      </w:r>
+      <w:r>
+        <w:rPr>
+          <w:color w:val="0A0AB6"/>
+        </w:rPr>
+        <w:t>alizades@oregonstate.edu</w:t>
+      </w:r>
+      <w:r>
+        <w:rPr>
+          <w:color w:val="0A0AB6"/>
+        </w:rPr>
+        <w:t>)</w:t>
+      </w:r>
+    </w:p>
+    <w:p>
+      <w:pPr>
+        <w:pStyle w:val="Heading3"/>
+        <w:rPr>
+          <w:color w:val="0A0AB6"/>
+        </w:rPr>
+      </w:pPr>
+      <w:r>
+        <w:rPr>
+          <w:color w:val="0A0AB6"/>
+        </w:rPr>
+        <w:t xml:space="preserve">♦ Teaching Assistant </w:t>
+      </w:r>
+      <w:r>
+        <w:rPr>
+          <w:color w:val="0A0AB6"/>
+        </w:rPr>
+        <w:t>Office Hours:</w:t>
+      </w:r>
+      <w:r>
+        <w:rPr>
+          <w:color w:val="0A0AB6"/>
+        </w:rPr>
+        <w:br/>
+      </w:r>
+      <w:proofErr w:type="spellStart"/>
+      <w:r>
+        <w:rPr>
+          <w:color w:val="0A0AB6"/>
+        </w:rPr>
+        <w:t>Xin</w:t>
+      </w:r>
+      <w:proofErr w:type="spellEnd"/>
+      <w:r>
+        <w:rPr>
+          <w:color w:val="0A0AB6"/>
+        </w:rPr>
+        <w:t xml:space="preserve"> Liu:  Monday 10:00am-11:00am, Friday, </w:t>
+      </w:r>
+      <w:r>
+        <w:rPr>
+          <w:color w:val="0A0AB6"/>
+        </w:rPr>
+        <w:t>4:00-5:00p</w:t>
+      </w:r>
+      <w:r>
+        <w:rPr>
+          <w:color w:val="0A0AB6"/>
+        </w:rPr>
+        <w:t>m</w:t>
+      </w:r>
+      <w:r>
+        <w:rPr>
+          <w:color w:val="0A0AB6"/>
+        </w:rPr>
+        <w:br/>
+      </w:r>
+      <w:proofErr w:type="spellStart"/>
+      <w:r>
+        <w:rPr>
+          <w:color w:val="0A0AB6"/>
+        </w:rPr>
+        <w:t>Sahar</w:t>
+      </w:r>
+      <w:proofErr w:type="spellEnd"/>
+      <w:r>
+        <w:rPr>
+          <w:color w:val="0A0AB6"/>
+        </w:rPr>
+        <w:t xml:space="preserve"> </w:t>
+      </w:r>
+      <w:proofErr w:type="spellStart"/>
+      <w:r>
+        <w:rPr>
+          <w:color w:val="0A0AB6"/>
+        </w:rPr>
+        <w:t>Alizadeh</w:t>
+      </w:r>
+      <w:proofErr w:type="spellEnd"/>
+      <w:r>
+        <w:rPr>
+          <w:color w:val="0A0AB6"/>
+        </w:rPr>
+        <w:t>:  Tuesday and Thursday, 11:00am-12:00pm</w:t>
+      </w:r>
     </w:p>
     <w:p/>
     <w:p>
@@ -589,25 +601,7 @@
           <w:color w:val="0A0AB6"/>
           <w:sz w:val="20"/>
         </w:rPr>
-        <w:t xml:space="preserve">to get all class </w:t>
-      </w:r>
-      <w:proofErr w:type="gramStart"/>
-      <w:r>
-        <w:rPr>
-          <w:rFonts w:ascii="Arial" w:hAnsi="Arial"/>
-          <w:color w:val="0A0AB6"/>
-          <w:sz w:val="20"/>
-        </w:rPr>
-        <w:t>material</w:t>
-      </w:r>
-      <w:proofErr w:type="gramEnd"/>
-      <w:r>
-        <w:rPr>
-          <w:rFonts w:ascii="Arial" w:hAnsi="Arial"/>
-          <w:color w:val="0A0AB6"/>
-          <w:sz w:val="20"/>
-        </w:rPr>
-        <w:t>.</w:t>
+        <w:t>to get all class material.</w:t>
       </w:r>
     </w:p>
     <w:p>

</xml_diff>